<commit_message>
format national code for Api
</commit_message>
<xml_diff>
--- a/Works/99-04-01.docx
+++ b/Works/99-04-01.docx
@@ -1402,6 +1402,30 @@
                 <w:lang w:bidi="fa-IR"/>
               </w:rPr>
             </w:pPr>
+            <w:r>
+              <w:rPr>
+                <w:rFonts w:hint="cs"/>
+                <w:b/>
+                <w:bCs/>
+                <w:sz w:val="20"/>
+                <w:szCs w:val="22"/>
+                <w:rtl/>
+                <w:lang w:bidi="fa-IR"/>
+              </w:rPr>
+              <w:t>افزودن فیلتر جستجو با کدملی</w:t>
+            </w:r>
+            <w:r>
+              <w:rPr>
+                <w:rFonts w:hint="cs"/>
+                <w:b/>
+                <w:bCs/>
+                <w:sz w:val="20"/>
+                <w:szCs w:val="22"/>
+                <w:rtl/>
+                <w:lang w:bidi="fa-IR"/>
+              </w:rPr>
+              <w:t xml:space="preserve"> به بخش تردد کامیون های ایرانی</w:t>
+            </w:r>
           </w:p>
         </w:tc>
         <w:tc>
@@ -1422,8 +1446,16 @@
                 <w:lang w:bidi="fa-IR"/>
               </w:rPr>
             </w:pPr>
-            <w:bookmarkStart w:id="0" w:name="_GoBack"/>
-            <w:bookmarkEnd w:id="0"/>
+            <w:r>
+              <w:rPr>
+                <w:rFonts w:hint="cs"/>
+                <w:sz w:val="18"/>
+                <w:szCs w:val="20"/>
+                <w:rtl/>
+                <w:lang w:bidi="fa-IR"/>
+              </w:rPr>
+              <w:t>انجام شد</w:t>
+            </w:r>
           </w:p>
         </w:tc>
       </w:tr>
@@ -1477,6 +1509,8 @@
                 <w:lang w:bidi="fa-IR"/>
               </w:rPr>
             </w:pPr>
+            <w:bookmarkStart w:id="0" w:name="_GoBack"/>
+            <w:bookmarkEnd w:id="0"/>
           </w:p>
         </w:tc>
         <w:tc>

</xml_diff>